<commit_message>
PDF and Word Updated
Fixed figure 9 and checked formatting
</commit_message>
<xml_diff>
--- a/Technical_Report-Team4.docx
+++ b/Technical_Report-Team4.docx
@@ -220,15 +220,7 @@
           <w:sz w:val="24"/>
           <w:szCs w:val="24"/>
         </w:rPr>
-        <w:t xml:space="preserve">-Marcos School of Engineering, </w:t>
-      </w:r>
-      <w:r>
-        <w:rPr>
-          <w:rFonts w:ascii="Times New Roman" w:eastAsia="Times New Roman" w:hAnsi="Times New Roman" w:cs="Times New Roman"/>
-          <w:sz w:val="24"/>
-          <w:szCs w:val="24"/>
-        </w:rPr>
-        <w:t>University of San Diego</w:t>
+        <w:t>-Marcos School of Engineering, University of San Diego</w:t>
       </w:r>
     </w:p>
     <w:p>
@@ -247,15 +239,7 @@
           <w:sz w:val="24"/>
           <w:szCs w:val="24"/>
         </w:rPr>
-        <w:t xml:space="preserve">Team 4 - </w:t>
-      </w:r>
-      <w:r>
-        <w:rPr>
-          <w:rFonts w:ascii="Times New Roman" w:eastAsia="Times New Roman" w:hAnsi="Times New Roman" w:cs="Times New Roman"/>
-          <w:sz w:val="24"/>
-          <w:szCs w:val="24"/>
-        </w:rPr>
-        <w:t>ADS 503 Applied Predictive Modeling</w:t>
+        <w:t>Team 4 - ADS 503 Applied Predictive Modeling</w:t>
       </w:r>
       <w:r>
         <w:rPr>
@@ -425,15 +409,7 @@
           <w:sz w:val="24"/>
           <w:szCs w:val="24"/>
         </w:rPr>
-        <w:t>Problem Statement and Justification</w:t>
-      </w:r>
-      <w:r>
-        <w:rPr>
-          <w:rFonts w:ascii="Times New Roman" w:eastAsia="Times New Roman" w:hAnsi="Times New Roman" w:cs="Times New Roman"/>
-          <w:sz w:val="24"/>
-          <w:szCs w:val="24"/>
-        </w:rPr>
-        <w:t>………</w:t>
+        <w:t>Problem Statement and Justification………</w:t>
       </w:r>
       <w:proofErr w:type="gramStart"/>
       <w:r>
@@ -3071,27 +3047,7 @@
           <w:sz w:val="24"/>
           <w:szCs w:val="24"/>
         </w:rPr>
-        <w:t xml:space="preserve"> = “</w:t>
-      </w:r>
-      <w:r>
-        <w:rPr>
-          <w:rFonts w:ascii="Times New Roman" w:eastAsia="Times New Roman" w:hAnsi="Times New Roman" w:cs="Times New Roman"/>
-          <w:i/>
-          <w:iCs/>
-          <w:sz w:val="24"/>
-          <w:szCs w:val="24"/>
-        </w:rPr>
-        <w:t>fixed</w:t>
-      </w:r>
-      <w:r>
-        <w:rPr>
-          <w:rFonts w:ascii="Times New Roman" w:eastAsia="Times New Roman" w:hAnsi="Times New Roman" w:cs="Times New Roman"/>
-          <w:i/>
-          <w:iCs/>
-          <w:sz w:val="24"/>
-          <w:szCs w:val="24"/>
-        </w:rPr>
-        <w:t>”</w:t>
+        <w:t xml:space="preserve"> = “fixed”</w:t>
       </w:r>
       <w:r>
         <w:rPr>
@@ -3361,27 +3317,7 @@
           <w:sz w:val="24"/>
           <w:szCs w:val="24"/>
         </w:rPr>
-        <w:t xml:space="preserve"> = “</w:t>
-      </w:r>
-      <w:r>
-        <w:rPr>
-          <w:rFonts w:ascii="Times New Roman" w:eastAsia="Times New Roman" w:hAnsi="Times New Roman" w:cs="Times New Roman"/>
-          <w:i/>
-          <w:iCs/>
-          <w:sz w:val="24"/>
-          <w:szCs w:val="24"/>
-        </w:rPr>
-        <w:t>fixed</w:t>
-      </w:r>
-      <w:r>
-        <w:rPr>
-          <w:rFonts w:ascii="Times New Roman" w:eastAsia="Times New Roman" w:hAnsi="Times New Roman" w:cs="Times New Roman"/>
-          <w:i/>
-          <w:iCs/>
-          <w:sz w:val="24"/>
-          <w:szCs w:val="24"/>
-        </w:rPr>
-        <w:t>”</w:t>
+        <w:t xml:space="preserve"> = “fixed”</w:t>
       </w:r>
       <w:r>
         <w:rPr>
@@ -3827,23 +3763,7 @@
           <w:sz w:val="24"/>
           <w:szCs w:val="24"/>
         </w:rPr>
-        <w:t>For the</w:t>
-      </w:r>
-      <w:r>
-        <w:rPr>
-          <w:rFonts w:ascii="Times New Roman" w:eastAsia="Times New Roman" w:hAnsi="Times New Roman" w:cs="Times New Roman"/>
-          <w:sz w:val="24"/>
-          <w:szCs w:val="24"/>
-        </w:rPr>
-        <w:t xml:space="preserve"> 723 duplicate rows. </w:t>
-      </w:r>
-      <w:r>
-        <w:rPr>
-          <w:rFonts w:ascii="Times New Roman" w:eastAsia="Times New Roman" w:hAnsi="Times New Roman" w:cs="Times New Roman"/>
-          <w:sz w:val="24"/>
-          <w:szCs w:val="24"/>
-        </w:rPr>
-        <w:t xml:space="preserve">The team removed the duplicate rows as this data contains continuous variables operating in a medical context. The odds that any number of patients would have the exact same </w:t>
+        <w:t xml:space="preserve">For the 723 duplicate rows. The team removed the duplicate rows as this data contains continuous variables operating in a medical context. The odds that any number of patients would have the exact same </w:t>
       </w:r>
       <w:proofErr w:type="gramStart"/>
       <w:r>
@@ -3861,39 +3781,7 @@
           <w:sz w:val="24"/>
           <w:szCs w:val="24"/>
         </w:rPr>
-        <w:t xml:space="preserve"> readings like blood pressure, blood sugar, and cholesterol versus the records being duplicated upon data ingest or other technical errors on transcription were considered to be significantly low</w:t>
-      </w:r>
-      <w:r>
-        <w:rPr>
-          <w:rFonts w:ascii="Times New Roman" w:eastAsia="Times New Roman" w:hAnsi="Times New Roman" w:cs="Times New Roman"/>
-          <w:sz w:val="24"/>
-          <w:szCs w:val="24"/>
-        </w:rPr>
-        <w:t xml:space="preserve">, which </w:t>
-      </w:r>
-      <w:r>
-        <w:rPr>
-          <w:rFonts w:ascii="Times New Roman" w:eastAsia="Times New Roman" w:hAnsi="Times New Roman" w:cs="Times New Roman"/>
-          <w:sz w:val="24"/>
-          <w:szCs w:val="24"/>
-        </w:rPr>
-        <w:t>resulted in</w:t>
-      </w:r>
-      <w:r>
-        <w:rPr>
-          <w:rFonts w:ascii="Times New Roman" w:eastAsia="Times New Roman" w:hAnsi="Times New Roman" w:cs="Times New Roman"/>
-          <w:sz w:val="24"/>
-          <w:szCs w:val="24"/>
-        </w:rPr>
-        <w:t xml:space="preserve"> 302 rows remaining. This is not an issue as the number of rows in still more than the number of columns squared</w:t>
-      </w:r>
-      <w:r>
-        <w:rPr>
-          <w:rFonts w:ascii="Times New Roman" w:eastAsia="Times New Roman" w:hAnsi="Times New Roman" w:cs="Times New Roman"/>
-          <w:sz w:val="24"/>
-          <w:szCs w:val="24"/>
-        </w:rPr>
-        <w:t>.</w:t>
+        <w:t xml:space="preserve"> readings like blood pressure, blood sugar, and cholesterol versus the records being duplicated upon data ingest or other technical errors on transcription were considered to be significantly low, which resulted in 302 rows remaining. This is not an issue as the number of rows in still more than the number of columns squared.</w:t>
       </w:r>
       <w:r>
         <w:rPr>
@@ -4030,23 +3918,7 @@
           <w:sz w:val="24"/>
           <w:szCs w:val="24"/>
         </w:rPr>
-        <w:t>Continuous o</w:t>
-      </w:r>
-      <w:r>
-        <w:rPr>
-          <w:rFonts w:ascii="Times New Roman" w:eastAsia="Times New Roman" w:hAnsi="Times New Roman" w:cs="Times New Roman"/>
-          <w:sz w:val="24"/>
-          <w:szCs w:val="24"/>
-        </w:rPr>
-        <w:t xml:space="preserve">utliers were handled by detecting any values that were 1.5 times greater than the minimum Q1 or the maximum Q3 quartile for each continuous predictor </w:t>
-      </w:r>
-      <w:r>
-        <w:rPr>
-          <w:rFonts w:ascii="Times New Roman" w:eastAsia="Times New Roman" w:hAnsi="Times New Roman" w:cs="Times New Roman"/>
-          <w:sz w:val="24"/>
-          <w:szCs w:val="24"/>
-        </w:rPr>
-        <w:t>and reassigning the values to the newer clipped values. This allows the data point to remain in the dataset while minimizing the extreme effect the outlier value may have in calculating the mean and standard deviation values used for scaling.</w:t>
+        <w:t>Continuous outliers were handled by detecting any values that were 1.5 times greater than the minimum Q1 or the maximum Q3 quartile for each continuous predictor and reassigning the values to the newer clipped values. This allows the data point to remain in the dataset while minimizing the extreme effect the outlier value may have in calculating the mean and standard deviation values used for scaling.</w:t>
       </w:r>
     </w:p>
     <w:p>
@@ -4382,25 +4254,7 @@
           <w:sz w:val="24"/>
           <w:szCs w:val="24"/>
         </w:rPr>
-        <w:t xml:space="preserve"> </w:t>
-      </w:r>
-      <w:proofErr w:type="spellStart"/>
-      <w:r>
-        <w:rPr>
-          <w:rFonts w:ascii="Times New Roman" w:eastAsia="Times New Roman" w:hAnsi="Times New Roman" w:cs="Times New Roman"/>
-          <w:sz w:val="24"/>
-          <w:szCs w:val="24"/>
-        </w:rPr>
-        <w:t>dataset</w:t>
-      </w:r>
-      <w:proofErr w:type="spellEnd"/>
-      <w:r>
-        <w:rPr>
-          <w:rFonts w:ascii="Times New Roman" w:eastAsia="Times New Roman" w:hAnsi="Times New Roman" w:cs="Times New Roman"/>
-          <w:sz w:val="24"/>
-          <w:szCs w:val="24"/>
-        </w:rPr>
-        <w:t>, the thal.0 dummy variable is identified as a near-zero variance column and is removed.</w:t>
+        <w:t xml:space="preserve"> dataset, the thal.0 dummy variable is identified as a near-zero variance column and is removed.</w:t>
       </w:r>
       <w:r>
         <w:rPr>
@@ -5485,57 +5339,7 @@
           <w:sz w:val="24"/>
           <w:szCs w:val="24"/>
         </w:rPr>
-        <w:t xml:space="preserve">List of </w:t>
-      </w:r>
-      <w:r>
-        <w:rPr>
-          <w:rFonts w:ascii="Times New Roman" w:eastAsia="Times New Roman" w:hAnsi="Times New Roman" w:cs="Times New Roman"/>
-          <w:i/>
-          <w:iCs/>
-          <w:sz w:val="24"/>
-          <w:szCs w:val="24"/>
-        </w:rPr>
-        <w:t>Algorithm</w:t>
-      </w:r>
-      <w:r>
-        <w:rPr>
-          <w:rFonts w:ascii="Times New Roman" w:eastAsia="Times New Roman" w:hAnsi="Times New Roman" w:cs="Times New Roman"/>
-          <w:i/>
-          <w:iCs/>
-          <w:sz w:val="24"/>
-          <w:szCs w:val="24"/>
-        </w:rPr>
-        <w:t xml:space="preserve">s </w:t>
-      </w:r>
-      <w:r>
-        <w:rPr>
-          <w:rFonts w:ascii="Times New Roman" w:eastAsia="Times New Roman" w:hAnsi="Times New Roman" w:cs="Times New Roman"/>
-          <w:i/>
-          <w:iCs/>
-          <w:sz w:val="24"/>
-          <w:szCs w:val="24"/>
-        </w:rPr>
-        <w:t>use</w:t>
-      </w:r>
-      <w:r>
-        <w:rPr>
-          <w:rFonts w:ascii="Times New Roman" w:eastAsia="Times New Roman" w:hAnsi="Times New Roman" w:cs="Times New Roman"/>
-          <w:i/>
-          <w:iCs/>
-          <w:sz w:val="24"/>
-          <w:szCs w:val="24"/>
-        </w:rPr>
-        <w:t>d for Training</w:t>
-      </w:r>
-      <w:r>
-        <w:rPr>
-          <w:rFonts w:ascii="Times New Roman" w:eastAsia="Times New Roman" w:hAnsi="Times New Roman" w:cs="Times New Roman"/>
-          <w:i/>
-          <w:iCs/>
-          <w:sz w:val="24"/>
-          <w:szCs w:val="24"/>
-        </w:rPr>
-        <w:t xml:space="preserve"> (Kuhn &amp; Johnson, 2013)</w:t>
+        <w:t>List of Algorithms used for Training (Kuhn &amp; Johnson, 2013)</w:t>
       </w:r>
     </w:p>
     <w:tbl>
@@ -6748,27 +6552,6 @@
     <w:p>
       <w:pPr>
         <w:spacing w:line="480" w:lineRule="auto"/>
-        <w:jc w:val="center"/>
-        <w:rPr>
-          <w:rFonts w:ascii="Times New Roman" w:eastAsia="Times New Roman" w:hAnsi="Times New Roman" w:cs="Times New Roman"/>
-          <w:i/>
-          <w:sz w:val="24"/>
-          <w:szCs w:val="24"/>
-        </w:rPr>
-      </w:pPr>
-      <w:r>
-        <w:rPr>
-          <w:rFonts w:ascii="Times New Roman" w:eastAsia="Times New Roman" w:hAnsi="Times New Roman" w:cs="Times New Roman"/>
-          <w:i/>
-          <w:sz w:val="24"/>
-          <w:szCs w:val="24"/>
-        </w:rPr>
-        <w:t>Figure 9: Model Performance Metrics</w:t>
-      </w:r>
-    </w:p>
-    <w:p>
-      <w:pPr>
-        <w:spacing w:line="480" w:lineRule="auto"/>
         <w:rPr>
           <w:rFonts w:ascii="Times New Roman" w:eastAsia="Times New Roman" w:hAnsi="Times New Roman" w:cs="Times New Roman"/>
           <w:sz w:val="24"/>
@@ -6920,6 +6703,18 @@
           <w:szCs w:val="24"/>
         </w:rPr>
       </w:pPr>
+    </w:p>
+    <w:p>
+      <w:pPr>
+        <w:spacing w:line="480" w:lineRule="auto"/>
+        <w:rPr>
+          <w:rFonts w:ascii="Times New Roman" w:eastAsia="Times New Roman" w:hAnsi="Times New Roman" w:cs="Times New Roman"/>
+          <w:b/>
+          <w:bCs/>
+          <w:sz w:val="24"/>
+          <w:szCs w:val="24"/>
+        </w:rPr>
+      </w:pPr>
       <w:r>
         <w:rPr>
           <w:rFonts w:ascii="Times New Roman" w:eastAsia="Times New Roman" w:hAnsi="Times New Roman" w:cs="Times New Roman"/>
@@ -8131,16 +7926,7 @@
           <w:sz w:val="24"/>
           <w:szCs w:val="24"/>
         </w:rPr>
-        <w:t>s</w:t>
-      </w:r>
-      <w:r>
-        <w:rPr>
-          <w:rFonts w:ascii="Times New Roman" w:eastAsia="Times New Roman" w:hAnsi="Times New Roman" w:cs="Times New Roman"/>
-          <w:color w:val="000000" w:themeColor="text1"/>
-          <w:sz w:val="24"/>
-          <w:szCs w:val="24"/>
-        </w:rPr>
-        <w:t>heets/detail/the-top-10-causes-of-death</w:t>
+        <w:t>sheets/detail/the-top-10-causes-of-death</w:t>
       </w:r>
     </w:p>
     <w:p>
@@ -43392,7 +43178,7 @@
         <w:sz w:val="24"/>
         <w:szCs w:val="24"/>
       </w:rPr>
-      <w:t xml:space="preserve">HEART DISEASE DETECTION                                                                                                  </w:t>
+      <w:t xml:space="preserve">HEART DISEASE DETECTION                                                                                                </w:t>
     </w:r>
     <w:r>
       <w:rPr>
@@ -45417,6 +45203,50 @@
       <w:color w:val="666666"/>
     </w:rPr>
   </w:style>
+  <w:style w:type="paragraph" w:styleId="Header">
+    <w:name w:val="header"/>
+    <w:basedOn w:val="Normal"/>
+    <w:link w:val="HeaderChar"/>
+    <w:uiPriority w:val="99"/>
+    <w:unhideWhenUsed/>
+    <w:rsid w:val="00EA2669"/>
+    <w:pPr>
+      <w:tabs>
+        <w:tab w:val="center" w:pos="4680"/>
+        <w:tab w:val="right" w:pos="9360"/>
+      </w:tabs>
+      <w:spacing w:line="240" w:lineRule="auto"/>
+    </w:pPr>
+  </w:style>
+  <w:style w:type="character" w:customStyle="1" w:styleId="HeaderChar">
+    <w:name w:val="Header Char"/>
+    <w:basedOn w:val="DefaultParagraphFont"/>
+    <w:link w:val="Header"/>
+    <w:uiPriority w:val="99"/>
+    <w:rsid w:val="00EA2669"/>
+  </w:style>
+  <w:style w:type="paragraph" w:styleId="Footer">
+    <w:name w:val="footer"/>
+    <w:basedOn w:val="Normal"/>
+    <w:link w:val="FooterChar"/>
+    <w:uiPriority w:val="99"/>
+    <w:unhideWhenUsed/>
+    <w:rsid w:val="00EA2669"/>
+    <w:pPr>
+      <w:tabs>
+        <w:tab w:val="center" w:pos="4680"/>
+        <w:tab w:val="right" w:pos="9360"/>
+      </w:tabs>
+      <w:spacing w:line="240" w:lineRule="auto"/>
+    </w:pPr>
+  </w:style>
+  <w:style w:type="character" w:customStyle="1" w:styleId="FooterChar">
+    <w:name w:val="Footer Char"/>
+    <w:basedOn w:val="DefaultParagraphFont"/>
+    <w:link w:val="Footer"/>
+    <w:uiPriority w:val="99"/>
+    <w:rsid w:val="00EA2669"/>
+  </w:style>
 </w:styles>
 </file>
 

</xml_diff>